<commit_message>
was missing a *
</commit_message>
<xml_diff>
--- a/projectileCalculator/Pseudocode.docx
+++ b/projectileCalculator/Pseudocode.docx
@@ -113,13 +113,7 @@
         <w:rPr>
           <w:lang w:val="en-US"/>
         </w:rPr>
-        <w:t xml:space="preserve"> =</w:t>
-      </w:r>
-      <w:r>
-        <w:rPr>
-          <w:lang w:val="en-US"/>
-        </w:rPr>
-        <w:t xml:space="preserve"> 9.8</w:t>
+        <w:t xml:space="preserve"> = 9.8</w:t>
       </w:r>
     </w:p>
     <w:p>
@@ -391,6 +385,21 @@
         </w:rPr>
         <w:t>2</w:t>
       </w:r>
+    </w:p>
+    <w:p>
+      <w:pPr>
+        <w:rPr>
+          <w:vertAlign w:val="superscript"/>
+          <w:lang w:val="en-US"/>
+        </w:rPr>
+      </w:pPr>
+    </w:p>
+    <w:p>
+      <w:pPr>
+        <w:rPr>
+          <w:lang w:val="en-US"/>
+        </w:rPr>
+      </w:pPr>
     </w:p>
     <w:p>
       <w:pPr>

</xml_diff>